<commit_message>
requirements completed for new EER, new EER photo added
</commit_message>
<xml_diff>
--- a/Project Report.docx
+++ b/Project Report.docx
@@ -181,10 +181,8 @@
           <w:sz w:val="24"/>
           <w:szCs w:val="24"/>
         </w:rPr>
-        <w:t>Main entities of LinkedIn are; Member and Group.</w:t>
-      </w:r>
-    </w:p>
-    <w:p>
+        <w:t>Main entities o</w:t>
+      </w:r>
       <w:r>
         <w:rPr>
           <w:rFonts w:ascii="Times New Roman" w:hAnsi="Times New Roman"/>
@@ -192,80 +190,118 @@
           <w:sz w:val="24"/>
           <w:szCs w:val="24"/>
         </w:rPr>
+        <w:t>f LinkedIn are; Member, Group, Company, Address,University</w:t>
+      </w:r>
+      <w:r>
+        <w:rPr>
+          <w:rFonts w:ascii="Times New Roman" w:hAnsi="Times New Roman"/>
+          <w:color w:val="000000"/>
+          <w:sz w:val="24"/>
+          <w:szCs w:val="24"/>
+        </w:rPr>
+        <w:t>.</w:t>
+      </w:r>
+    </w:p>
+    <w:p>
+      <w:r>
+        <w:rPr>
+          <w:rFonts w:ascii="Times New Roman" w:hAnsi="Times New Roman"/>
+          <w:color w:val="000000"/>
+          <w:sz w:val="24"/>
+          <w:szCs w:val="24"/>
+        </w:rPr>
         <w:tab/>
-        <w:t xml:space="preserve">Main entities of Kariyer.net are; Member, </w:t>
+        <w:t xml:space="preserve">Main entities of Kariyer.net are; </w:t>
+      </w:r>
+      <w:r>
+        <w:rPr>
+          <w:rFonts w:ascii="Times New Roman" w:hAnsi="Times New Roman"/>
+          <w:color w:val="000000"/>
+          <w:sz w:val="24"/>
+          <w:szCs w:val="24"/>
+        </w:rPr>
+        <w:t xml:space="preserve">Member, </w:t>
+      </w:r>
+      <w:r>
+        <w:rPr>
+          <w:rFonts w:ascii="Times New Roman" w:hAnsi="Times New Roman"/>
+          <w:color w:val="000000"/>
+          <w:sz w:val="24"/>
+          <w:szCs w:val="24"/>
+        </w:rPr>
+        <w:t>Skill,</w:t>
+      </w:r>
+      <w:r>
+        <w:rPr>
+          <w:rFonts w:ascii="Times New Roman" w:hAnsi="Times New Roman"/>
+          <w:color w:val="000000"/>
+          <w:sz w:val="24"/>
+          <w:szCs w:val="24"/>
+        </w:rPr>
+        <w:t xml:space="preserve"> Address, Company, Job Offer and University</w:t>
+      </w:r>
+    </w:p>
+    <w:p>
+      <w:r>
+        <w:rPr>
+          <w:rFonts w:ascii="Times New Roman" w:hAnsi="Times New Roman"/>
+          <w:color w:val="000000"/>
+          <w:sz w:val="24"/>
+          <w:szCs w:val="24"/>
+        </w:rPr>
+        <w:tab/>
+        <w:t>Main entities of Moodle are; Teacher, Student, Project, File, Faculty, Course and University.</w:t>
+      </w:r>
+    </w:p>
+    <w:p>
+      <w:r>
+        <w:t>c)</w:t>
+      </w:r>
+    </w:p>
+    <w:p>
+      <w:r>
+        <w:t>d)</w:t>
+      </w:r>
+    </w:p>
+    <w:p>
+      <w:r>
+        <w:lastRenderedPageBreak/>
+        <w:t>e)</w:t>
+      </w:r>
+    </w:p>
+    <w:p/>
+    <w:p>
+      <w:r>
+        <w:t>3)</w:t>
+      </w:r>
+    </w:p>
+    <w:p>
+      <w:r>
+        <w:t>4</w:t>
+      </w:r>
+      <w:r>
+        <w:t>)</w:t>
+      </w:r>
+    </w:p>
+    <w:p>
+      <w:r>
+        <w:t>5) DESIGN-LOGICAL MODEL</w:t>
+      </w:r>
+    </w:p>
+    <w:p>
+      <w:pPr>
+        <w:rPr>
+          <w:rFonts w:cstheme="minorHAnsi"/>
+        </w:rPr>
+      </w:pPr>
+      <w:r>
+        <w:rPr>
+          <w:rFonts w:cstheme="minorHAnsi"/>
+        </w:rPr>
+        <w:t>1. ITERATION</w:t>
       </w:r>
       <w:bookmarkStart w:id="0" w:name="_GoBack"/>
       <w:bookmarkEnd w:id="0"/>
-      <w:r>
-        <w:rPr>
-          <w:rFonts w:ascii="Times New Roman" w:hAnsi="Times New Roman"/>
-          <w:color w:val="000000"/>
-          <w:sz w:val="24"/>
-          <w:szCs w:val="24"/>
-        </w:rPr>
-        <w:t>Skill, Address, Company and Job Offer.</w:t>
-      </w:r>
-    </w:p>
-    <w:p>
-      <w:r>
-        <w:rPr>
-          <w:rFonts w:ascii="Times New Roman" w:hAnsi="Times New Roman"/>
-          <w:color w:val="000000"/>
-          <w:sz w:val="24"/>
-          <w:szCs w:val="24"/>
-        </w:rPr>
-        <w:tab/>
-        <w:t>Main entities of Moodle are; Teacher, Student, Project, File, Faculty, Course and University.</w:t>
-      </w:r>
-    </w:p>
-    <w:p>
-      <w:r>
-        <w:t>c)</w:t>
-      </w:r>
-    </w:p>
-    <w:p>
-      <w:r>
-        <w:t>d)</w:t>
-      </w:r>
-    </w:p>
-    <w:p>
-      <w:r>
-        <w:lastRenderedPageBreak/>
-        <w:t>e)</w:t>
-      </w:r>
-    </w:p>
-    <w:p/>
-    <w:p>
-      <w:r>
-        <w:t>3)</w:t>
-      </w:r>
-    </w:p>
-    <w:p>
-      <w:r>
-        <w:t>4</w:t>
-      </w:r>
-      <w:r>
-        <w:t>)</w:t>
-      </w:r>
-    </w:p>
-    <w:p>
-      <w:r>
-        <w:t>5) DESIGN-LOGICAL MODEL</w:t>
-      </w:r>
-    </w:p>
-    <w:p>
-      <w:pPr>
-        <w:rPr>
-          <w:rFonts w:cstheme="minorHAnsi"/>
-        </w:rPr>
-      </w:pPr>
-      <w:r>
-        <w:rPr>
-          <w:rFonts w:cstheme="minorHAnsi"/>
-        </w:rPr>
-        <w:t>1. ITERATION</w:t>
-      </w:r>
     </w:p>
     <w:p>
       <w:pPr>

</xml_diff>